<commit_message>
My work on the SDD
</commit_message>
<xml_diff>
--- a/WorldWideBanking SDD.docx
+++ b/WorldWideBanking SDD.docx
@@ -151,7 +151,17 @@
         <w:ind w:left="370" w:right="0"/>
       </w:pPr>
       <w:r>
-        <w:t>This document a written description of a software product, which is written in order to give a overall guidance to the architecture of the software project. An SDD usually accompanies an architecture diagram with pointers to detailed feature specifications of smaller pieces of the design. Practically, it is required to coordinate a large team under a single vision, needs to be a stable reference, and outline all parts of the software and how they will work.</w:t>
+        <w:t xml:space="preserve">This document a written description of a software product, which is written in order to give </w:t>
+      </w:r>
+      <w:proofErr w:type="spellStart"/>
+      <w:proofErr w:type="gramStart"/>
+      <w:r>
+        <w:t>a</w:t>
+      </w:r>
+      <w:proofErr w:type="spellEnd"/>
+      <w:proofErr w:type="gramEnd"/>
+      <w:r>
+        <w:t xml:space="preserve"> overall guidance to the architecture of the software project. An SDD usually accompanies an architecture diagram with pointers to detailed feature specifications of smaller pieces of the design. Practically, it is required to coordinate a large team under a single vision, needs to be a stable reference, and outline all parts of the software and how they will work.</w:t>
       </w:r>
     </w:p>
     <w:p>
@@ -216,13 +226,21 @@
           <w:t>Wiki Online Banking</w:t>
         </w:r>
       </w:hyperlink>
+      <w:r>
+        <w:rPr>
+          <w:rStyle w:val="Hyperlink"/>
+        </w:rPr>
+        <w:t xml:space="preserve"> </w:t>
+      </w:r>
+      <w:bookmarkStart w:id="5" w:name="_GoBack"/>
+      <w:bookmarkEnd w:id="5"/>
     </w:p>
     <w:p>
       <w:pPr>
         <w:pStyle w:val="Heading2"/>
         <w:ind w:left="887" w:hanging="542"/>
       </w:pPr>
-      <w:bookmarkStart w:id="5" w:name="_Toc4992"/>
+      <w:bookmarkStart w:id="6" w:name="_Toc4992"/>
       <w:r>
         <w:t>Definitions and Acronyms</w:t>
       </w:r>
@@ -234,7 +252,7 @@
         </w:rPr>
         <w:t xml:space="preserve"> </w:t>
       </w:r>
-      <w:bookmarkEnd w:id="5"/>
+      <w:bookmarkEnd w:id="6"/>
     </w:p>
     <w:p>
       <w:pPr>
@@ -260,7 +278,15 @@
         <w:ind w:left="370" w:right="0"/>
       </w:pPr>
       <w:r>
-        <w:t>HTML = HyperText Markup Language</w:t>
+        <w:t xml:space="preserve">HTML = </w:t>
+      </w:r>
+      <w:proofErr w:type="spellStart"/>
+      <w:r>
+        <w:t>HyperText</w:t>
+      </w:r>
+      <w:proofErr w:type="spellEnd"/>
+      <w:r>
+        <w:t xml:space="preserve"> Markup Language</w:t>
       </w:r>
     </w:p>
     <w:p>
@@ -271,8 +297,6 @@
       <w:r>
         <w:t>CSS = Cascading Style Sheets</w:t>
       </w:r>
-      <w:bookmarkStart w:id="6" w:name="_GoBack"/>
-      <w:bookmarkEnd w:id="6"/>
     </w:p>
     <w:p>
       <w:pPr>

</xml_diff>